<commit_message>
Listed Core Features and some stretch Features
</commit_message>
<xml_diff>
--- a/DevDocs/Design Doc.docx
+++ b/DevDocs/Design Doc.docx
@@ -14,6 +14,12 @@
     </w:p>
     <w:sdt>
       <w:sdtPr>
+        <w:rPr>
+          <w:rFonts w:asciiTheme="minorHAnsi" w:eastAsiaTheme="minorHAnsi" w:hAnsiTheme="minorHAnsi" w:cstheme="minorBidi"/>
+          <w:color w:val="auto"/>
+          <w:sz w:val="22"/>
+          <w:szCs w:val="22"/>
+        </w:rPr>
         <w:id w:val="779621148"/>
         <w:docPartObj>
           <w:docPartGallery w:val="Table of Contents"/>
@@ -22,13 +28,9 @@
       </w:sdtPr>
       <w:sdtEndPr>
         <w:rPr>
-          <w:rFonts w:asciiTheme="minorHAnsi" w:eastAsiaTheme="minorHAnsi" w:hAnsiTheme="minorHAnsi" w:cstheme="minorBidi"/>
           <w:b/>
           <w:bCs/>
           <w:noProof/>
-          <w:color w:val="auto"/>
-          <w:sz w:val="22"/>
-          <w:szCs w:val="22"/>
         </w:rPr>
       </w:sdtEndPr>
       <w:sdtContent>
@@ -456,19 +458,194 @@
     <w:p/>
     <w:p>
       <w:pPr>
+        <w:pStyle w:val="Heading2"/>
+        <w:rPr>
+          <w:u w:val="single"/>
+        </w:rPr>
+      </w:pPr>
+      <w:r>
+        <w:rPr>
+          <w:u w:val="single"/>
+        </w:rPr>
+        <w:t>Core Features</w:t>
+      </w:r>
+    </w:p>
+    <w:p>
+      <w:r>
+        <w:t>Drag and Drop Mechanic.</w:t>
+      </w:r>
+    </w:p>
+    <w:p>
+      <w:r>
+        <w:t>Storing Variables</w:t>
+      </w:r>
+    </w:p>
+    <w:p>
+      <w:r>
+        <w:t xml:space="preserve">Creation of </w:t>
+      </w:r>
+      <w:r>
+        <w:t xml:space="preserve">all Visual </w:t>
+      </w:r>
+      <w:r>
+        <w:t>Nodes</w:t>
+      </w:r>
+    </w:p>
+    <w:p>
+      <w:r>
+        <w:t>Conditional Nodes</w:t>
+      </w:r>
+    </w:p>
+    <w:p>
+      <w:r>
+        <w:t>Functions</w:t>
+      </w:r>
+    </w:p>
+    <w:p>
+      <w:r>
+        <w:t>Swipe between functions.</w:t>
+      </w:r>
+    </w:p>
+    <w:p>
+      <w:r>
+        <w:t>Visual Indication of execution of program outside of just output.</w:t>
+      </w:r>
+    </w:p>
+    <w:p>
+      <w:r>
+        <w:tab/>
+        <w:t>During</w:t>
+      </w:r>
+    </w:p>
+    <w:p>
+      <w:r>
+        <w:tab/>
+        <w:t>After</w:t>
+      </w:r>
+    </w:p>
+    <w:p/>
+    <w:p>
+      <w:pPr>
+        <w:pStyle w:val="Heading2"/>
+        <w:rPr>
+          <w:u w:val="single"/>
+        </w:rPr>
+      </w:pPr>
+    </w:p>
+    <w:p>
+      <w:pPr>
+        <w:pStyle w:val="Heading2"/>
+        <w:rPr>
+          <w:u w:val="single"/>
+        </w:rPr>
+      </w:pPr>
+    </w:p>
+    <w:p>
+      <w:pPr>
+        <w:pStyle w:val="Heading2"/>
+        <w:rPr>
+          <w:u w:val="single"/>
+        </w:rPr>
+      </w:pPr>
+    </w:p>
+    <w:p>
+      <w:pPr>
+        <w:pStyle w:val="Heading2"/>
+        <w:rPr>
+          <w:u w:val="single"/>
+        </w:rPr>
+      </w:pPr>
+      <w:r>
+        <w:rPr>
+          <w:u w:val="single"/>
+        </w:rPr>
+        <w:t>Stretch Goals</w:t>
+      </w:r>
+    </w:p>
+    <w:p>
+      <w:r>
+        <w:t>Sav</w:t>
+      </w:r>
+      <w:bookmarkStart w:id="1" w:name="_GoBack"/>
+      <w:bookmarkEnd w:id="1"/>
+      <w:r>
+        <w:t>ing Created Programs</w:t>
+      </w:r>
+    </w:p>
+    <w:p>
+      <w:pPr>
+        <w:pStyle w:val="ListParagraph"/>
+        <w:numPr>
+          <w:ilvl w:val="0"/>
+          <w:numId w:val="2"/>
+        </w:numPr>
+      </w:pPr>
+      <w:r>
+        <w:t>The program itself</w:t>
+      </w:r>
+    </w:p>
+    <w:p>
+      <w:pPr>
+        <w:pStyle w:val="ListParagraph"/>
+        <w:numPr>
+          <w:ilvl w:val="0"/>
+          <w:numId w:val="2"/>
+        </w:numPr>
+      </w:pPr>
+      <w:r>
+        <w:t>The execution flow output. (Because the output is main purpose of it.)</w:t>
+      </w:r>
+    </w:p>
+    <w:p>
+      <w:r>
+        <w:t>Ability to Pause the execution.</w:t>
+      </w:r>
+    </w:p>
+    <w:p>
+      <w:r>
+        <w:t>Animations</w:t>
+      </w:r>
+    </w:p>
+    <w:p>
+      <w:pPr>
+        <w:pStyle w:val="ListParagraph"/>
+        <w:numPr>
+          <w:ilvl w:val="0"/>
+          <w:numId w:val="1"/>
+        </w:numPr>
+      </w:pPr>
+      <w:r>
+        <w:t>Creating Nodes</w:t>
+      </w:r>
+    </w:p>
+    <w:p>
+      <w:pPr>
+        <w:pStyle w:val="ListParagraph"/>
+        <w:numPr>
+          <w:ilvl w:val="0"/>
+          <w:numId w:val="1"/>
+        </w:numPr>
+      </w:pPr>
+      <w:r>
+        <w:t>Executing Program</w:t>
+      </w:r>
+    </w:p>
+    <w:p/>
+    <w:p>
+      <w:pPr>
         <w:pStyle w:val="Heading1"/>
         <w:rPr>
           <w:u w:val="single"/>
         </w:rPr>
       </w:pPr>
-      <w:bookmarkStart w:id="1" w:name="_Toc2557433"/>
+      <w:bookmarkStart w:id="2" w:name="_Toc2557433"/>
       <w:r>
         <w:rPr>
           <w:u w:val="single"/>
         </w:rPr>
         <w:t>User Stories</w:t>
       </w:r>
-      <w:bookmarkEnd w:id="1"/>
+      <w:bookmarkEnd w:id="2"/>
     </w:p>
     <w:p/>
     <w:p/>
@@ -493,24 +670,25 @@
           <w:u w:val="single"/>
         </w:rPr>
       </w:pPr>
-      <w:bookmarkStart w:id="2" w:name="_Toc2557434"/>
+      <w:bookmarkStart w:id="3" w:name="_Toc2557434"/>
       <w:r>
         <w:rPr>
           <w:u w:val="single"/>
         </w:rPr>
+        <w:lastRenderedPageBreak/>
         <w:t>Architecture</w:t>
       </w:r>
-      <w:bookmarkEnd w:id="2"/>
+      <w:bookmarkEnd w:id="3"/>
     </w:p>
     <w:p>
       <w:pPr>
         <w:pStyle w:val="Heading3"/>
       </w:pPr>
-      <w:bookmarkStart w:id="3" w:name="_Toc2557435"/>
+      <w:bookmarkStart w:id="4" w:name="_Toc2557435"/>
       <w:r>
         <w:t>Front End</w:t>
       </w:r>
-      <w:bookmarkEnd w:id="3"/>
+      <w:bookmarkEnd w:id="4"/>
       <w:r>
         <w:t xml:space="preserve"> Stack</w:t>
       </w:r>
@@ -534,11 +712,11 @@
       <w:pPr>
         <w:pStyle w:val="Heading3"/>
       </w:pPr>
-      <w:bookmarkStart w:id="4" w:name="_Toc2557436"/>
+      <w:bookmarkStart w:id="5" w:name="_Toc2557436"/>
       <w:r>
         <w:t>Back End</w:t>
       </w:r>
-      <w:bookmarkEnd w:id="4"/>
+      <w:bookmarkEnd w:id="5"/>
       <w:r>
         <w:t xml:space="preserve"> Stack</w:t>
       </w:r>
@@ -557,8 +735,6 @@
       <w:r>
         <w:t>dotnet</w:t>
       </w:r>
-      <w:bookmarkStart w:id="5" w:name="_GoBack"/>
-      <w:bookmarkEnd w:id="5"/>
     </w:p>
     <w:sectPr>
       <w:pgSz w:w="12240" w:h="15840"/>
@@ -568,6 +744,243 @@
     </w:sectPr>
   </w:body>
 </w:document>
+</file>
+
+<file path=word/numbering.xml><?xml version="1.0" encoding="utf-8"?>
+<w:numbering xmlns:wpc="http://schemas.microsoft.com/office/word/2010/wordprocessingCanvas" xmlns:cx="http://schemas.microsoft.com/office/drawing/2014/chartex" xmlns:cx1="http://schemas.microsoft.com/office/drawing/2015/9/8/chartex" xmlns:cx2="http://schemas.microsoft.com/office/drawing/2015/10/21/chartex" xmlns:cx3="http://schemas.microsoft.com/office/drawing/2016/5/9/chartex" xmlns:cx4="http://schemas.microsoft.com/office/drawing/2016/5/10/chartex" xmlns:cx5="http://schemas.microsoft.com/office/drawing/2016/5/11/chartex" xmlns:cx6="http://schemas.microsoft.com/office/drawing/2016/5/12/chartex" xmlns:cx7="http://schemas.microsoft.com/office/drawing/2016/5/13/chartex" xmlns:cx8="http://schemas.microsoft.com/office/drawing/2016/5/14/chartex" xmlns:mc="http://schemas.openxmlformats.org/markup-compatibility/2006" xmlns:aink="http://schemas.microsoft.com/office/drawing/2016/ink" xmlns:am3d="http://schemas.microsoft.com/office/drawing/2017/model3d" xmlns:o="urn:schemas-microsoft-com:office:office" xmlns:r="http://schemas.openxmlformats.org/officeDocument/2006/relationships" xmlns:m="http://schemas.openxmlformats.org/officeDocument/2006/math" xmlns:v="urn:schemas-microsoft-com:vml" xmlns:wp14="http://schemas.microsoft.com/office/word/2010/wordprocessingDrawing" xmlns:wp="http://schemas.openxmlformats.org/drawingml/2006/wordprocessingDrawing" xmlns:w10="urn:schemas-microsoft-com:office:word" xmlns:w="http://schemas.openxmlformats.org/wordprocessingml/2006/main" xmlns:w14="http://schemas.microsoft.com/office/word/2010/wordml" xmlns:w15="http://schemas.microsoft.com/office/word/2012/wordml" xmlns:w16cid="http://schemas.microsoft.com/office/word/2016/wordml/cid" xmlns:w16se="http://schemas.microsoft.com/office/word/2015/wordml/symex" xmlns:wpg="http://schemas.microsoft.com/office/word/2010/wordprocessingGroup" xmlns:wpi="http://schemas.microsoft.com/office/word/2010/wordprocessingInk" xmlns:wne="http://schemas.microsoft.com/office/word/2006/wordml" xmlns:wps="http://schemas.microsoft.com/office/word/2010/wordprocessingShape" mc:Ignorable="w14 w15 w16se w16cid wp14">
+  <w:abstractNum w:abstractNumId="0" w15:restartNumberingAfterBreak="0">
+    <w:nsid w:val="34DE5727"/>
+    <w:multiLevelType w:val="hybridMultilevel"/>
+    <w:tmpl w:val="7814FAFA"/>
+    <w:lvl w:ilvl="0" w:tplc="04090001">
+      <w:start w:val="1"/>
+      <w:numFmt w:val="bullet"/>
+      <w:lvlText w:val=""/>
+      <w:lvlJc w:val="left"/>
+      <w:pPr>
+        <w:ind w:left="720" w:hanging="360"/>
+      </w:pPr>
+      <w:rPr>
+        <w:rFonts w:ascii="Symbol" w:hAnsi="Symbol" w:hint="default"/>
+      </w:rPr>
+    </w:lvl>
+    <w:lvl w:ilvl="1" w:tplc="04090003" w:tentative="1">
+      <w:start w:val="1"/>
+      <w:numFmt w:val="bullet"/>
+      <w:lvlText w:val="o"/>
+      <w:lvlJc w:val="left"/>
+      <w:pPr>
+        <w:ind w:left="1440" w:hanging="360"/>
+      </w:pPr>
+      <w:rPr>
+        <w:rFonts w:ascii="Courier New" w:hAnsi="Courier New" w:cs="Courier New" w:hint="default"/>
+      </w:rPr>
+    </w:lvl>
+    <w:lvl w:ilvl="2" w:tplc="04090005" w:tentative="1">
+      <w:start w:val="1"/>
+      <w:numFmt w:val="bullet"/>
+      <w:lvlText w:val=""/>
+      <w:lvlJc w:val="left"/>
+      <w:pPr>
+        <w:ind w:left="2160" w:hanging="360"/>
+      </w:pPr>
+      <w:rPr>
+        <w:rFonts w:ascii="Wingdings" w:hAnsi="Wingdings" w:hint="default"/>
+      </w:rPr>
+    </w:lvl>
+    <w:lvl w:ilvl="3" w:tplc="04090001" w:tentative="1">
+      <w:start w:val="1"/>
+      <w:numFmt w:val="bullet"/>
+      <w:lvlText w:val=""/>
+      <w:lvlJc w:val="left"/>
+      <w:pPr>
+        <w:ind w:left="2880" w:hanging="360"/>
+      </w:pPr>
+      <w:rPr>
+        <w:rFonts w:ascii="Symbol" w:hAnsi="Symbol" w:hint="default"/>
+      </w:rPr>
+    </w:lvl>
+    <w:lvl w:ilvl="4" w:tplc="04090003" w:tentative="1">
+      <w:start w:val="1"/>
+      <w:numFmt w:val="bullet"/>
+      <w:lvlText w:val="o"/>
+      <w:lvlJc w:val="left"/>
+      <w:pPr>
+        <w:ind w:left="3600" w:hanging="360"/>
+      </w:pPr>
+      <w:rPr>
+        <w:rFonts w:ascii="Courier New" w:hAnsi="Courier New" w:cs="Courier New" w:hint="default"/>
+      </w:rPr>
+    </w:lvl>
+    <w:lvl w:ilvl="5" w:tplc="04090005" w:tentative="1">
+      <w:start w:val="1"/>
+      <w:numFmt w:val="bullet"/>
+      <w:lvlText w:val=""/>
+      <w:lvlJc w:val="left"/>
+      <w:pPr>
+        <w:ind w:left="4320" w:hanging="360"/>
+      </w:pPr>
+      <w:rPr>
+        <w:rFonts w:ascii="Wingdings" w:hAnsi="Wingdings" w:hint="default"/>
+      </w:rPr>
+    </w:lvl>
+    <w:lvl w:ilvl="6" w:tplc="04090001" w:tentative="1">
+      <w:start w:val="1"/>
+      <w:numFmt w:val="bullet"/>
+      <w:lvlText w:val=""/>
+      <w:lvlJc w:val="left"/>
+      <w:pPr>
+        <w:ind w:left="5040" w:hanging="360"/>
+      </w:pPr>
+      <w:rPr>
+        <w:rFonts w:ascii="Symbol" w:hAnsi="Symbol" w:hint="default"/>
+      </w:rPr>
+    </w:lvl>
+    <w:lvl w:ilvl="7" w:tplc="04090003" w:tentative="1">
+      <w:start w:val="1"/>
+      <w:numFmt w:val="bullet"/>
+      <w:lvlText w:val="o"/>
+      <w:lvlJc w:val="left"/>
+      <w:pPr>
+        <w:ind w:left="5760" w:hanging="360"/>
+      </w:pPr>
+      <w:rPr>
+        <w:rFonts w:ascii="Courier New" w:hAnsi="Courier New" w:cs="Courier New" w:hint="default"/>
+      </w:rPr>
+    </w:lvl>
+    <w:lvl w:ilvl="8" w:tplc="04090005" w:tentative="1">
+      <w:start w:val="1"/>
+      <w:numFmt w:val="bullet"/>
+      <w:lvlText w:val=""/>
+      <w:lvlJc w:val="left"/>
+      <w:pPr>
+        <w:ind w:left="6480" w:hanging="360"/>
+      </w:pPr>
+      <w:rPr>
+        <w:rFonts w:ascii="Wingdings" w:hAnsi="Wingdings" w:hint="default"/>
+      </w:rPr>
+    </w:lvl>
+  </w:abstractNum>
+  <w:abstractNum w:abstractNumId="1" w15:restartNumberingAfterBreak="0">
+    <w:nsid w:val="620411EA"/>
+    <w:multiLevelType w:val="hybridMultilevel"/>
+    <w:tmpl w:val="05BC3B80"/>
+    <w:lvl w:ilvl="0" w:tplc="04090001">
+      <w:start w:val="1"/>
+      <w:numFmt w:val="bullet"/>
+      <w:lvlText w:val=""/>
+      <w:lvlJc w:val="left"/>
+      <w:pPr>
+        <w:ind w:left="720" w:hanging="360"/>
+      </w:pPr>
+      <w:rPr>
+        <w:rFonts w:ascii="Symbol" w:hAnsi="Symbol" w:hint="default"/>
+      </w:rPr>
+    </w:lvl>
+    <w:lvl w:ilvl="1" w:tplc="04090003" w:tentative="1">
+      <w:start w:val="1"/>
+      <w:numFmt w:val="bullet"/>
+      <w:lvlText w:val="o"/>
+      <w:lvlJc w:val="left"/>
+      <w:pPr>
+        <w:ind w:left="1440" w:hanging="360"/>
+      </w:pPr>
+      <w:rPr>
+        <w:rFonts w:ascii="Courier New" w:hAnsi="Courier New" w:cs="Courier New" w:hint="default"/>
+      </w:rPr>
+    </w:lvl>
+    <w:lvl w:ilvl="2" w:tplc="04090005" w:tentative="1">
+      <w:start w:val="1"/>
+      <w:numFmt w:val="bullet"/>
+      <w:lvlText w:val=""/>
+      <w:lvlJc w:val="left"/>
+      <w:pPr>
+        <w:ind w:left="2160" w:hanging="360"/>
+      </w:pPr>
+      <w:rPr>
+        <w:rFonts w:ascii="Wingdings" w:hAnsi="Wingdings" w:hint="default"/>
+      </w:rPr>
+    </w:lvl>
+    <w:lvl w:ilvl="3" w:tplc="04090001" w:tentative="1">
+      <w:start w:val="1"/>
+      <w:numFmt w:val="bullet"/>
+      <w:lvlText w:val=""/>
+      <w:lvlJc w:val="left"/>
+      <w:pPr>
+        <w:ind w:left="2880" w:hanging="360"/>
+      </w:pPr>
+      <w:rPr>
+        <w:rFonts w:ascii="Symbol" w:hAnsi="Symbol" w:hint="default"/>
+      </w:rPr>
+    </w:lvl>
+    <w:lvl w:ilvl="4" w:tplc="04090003" w:tentative="1">
+      <w:start w:val="1"/>
+      <w:numFmt w:val="bullet"/>
+      <w:lvlText w:val="o"/>
+      <w:lvlJc w:val="left"/>
+      <w:pPr>
+        <w:ind w:left="3600" w:hanging="360"/>
+      </w:pPr>
+      <w:rPr>
+        <w:rFonts w:ascii="Courier New" w:hAnsi="Courier New" w:cs="Courier New" w:hint="default"/>
+      </w:rPr>
+    </w:lvl>
+    <w:lvl w:ilvl="5" w:tplc="04090005" w:tentative="1">
+      <w:start w:val="1"/>
+      <w:numFmt w:val="bullet"/>
+      <w:lvlText w:val=""/>
+      <w:lvlJc w:val="left"/>
+      <w:pPr>
+        <w:ind w:left="4320" w:hanging="360"/>
+      </w:pPr>
+      <w:rPr>
+        <w:rFonts w:ascii="Wingdings" w:hAnsi="Wingdings" w:hint="default"/>
+      </w:rPr>
+    </w:lvl>
+    <w:lvl w:ilvl="6" w:tplc="04090001" w:tentative="1">
+      <w:start w:val="1"/>
+      <w:numFmt w:val="bullet"/>
+      <w:lvlText w:val=""/>
+      <w:lvlJc w:val="left"/>
+      <w:pPr>
+        <w:ind w:left="5040" w:hanging="360"/>
+      </w:pPr>
+      <w:rPr>
+        <w:rFonts w:ascii="Symbol" w:hAnsi="Symbol" w:hint="default"/>
+      </w:rPr>
+    </w:lvl>
+    <w:lvl w:ilvl="7" w:tplc="04090003" w:tentative="1">
+      <w:start w:val="1"/>
+      <w:numFmt w:val="bullet"/>
+      <w:lvlText w:val="o"/>
+      <w:lvlJc w:val="left"/>
+      <w:pPr>
+        <w:ind w:left="5760" w:hanging="360"/>
+      </w:pPr>
+      <w:rPr>
+        <w:rFonts w:ascii="Courier New" w:hAnsi="Courier New" w:cs="Courier New" w:hint="default"/>
+      </w:rPr>
+    </w:lvl>
+    <w:lvl w:ilvl="8" w:tplc="04090005" w:tentative="1">
+      <w:start w:val="1"/>
+      <w:numFmt w:val="bullet"/>
+      <w:lvlText w:val=""/>
+      <w:lvlJc w:val="left"/>
+      <w:pPr>
+        <w:ind w:left="6480" w:hanging="360"/>
+      </w:pPr>
+      <w:rPr>
+        <w:rFonts w:ascii="Wingdings" w:hAnsi="Wingdings" w:hint="default"/>
+      </w:rPr>
+    </w:lvl>
+  </w:abstractNum>
+  <w:num w:numId="1">
+    <w:abstractNumId w:val="1"/>
+  </w:num>
+  <w:num w:numId="2">
+    <w:abstractNumId w:val="0"/>
+  </w:num>
+</w:numbering>
 </file>
 
 <file path=word/styles.xml><?xml version="1.0" encoding="utf-8"?>
@@ -1166,6 +1579,17 @@
       <w:szCs w:val="24"/>
     </w:rPr>
   </w:style>
+  <w:style w:type="paragraph" w:styleId="ListParagraph">
+    <w:name w:val="List Paragraph"/>
+    <w:basedOn w:val="Normal"/>
+    <w:uiPriority w:val="34"/>
+    <w:qFormat/>
+    <w:rsid w:val="00C3579D"/>
+    <w:pPr>
+      <w:ind w:left="720"/>
+      <w:contextualSpacing/>
+    </w:pPr>
+  </w:style>
 </w:styles>
 </file>
 
@@ -1469,7 +1893,7 @@
 </file>
 
 <file path=customXml/itemProps1.xml><?xml version="1.0" encoding="utf-8"?>
-<ds:datastoreItem xmlns:ds="http://schemas.openxmlformats.org/officeDocument/2006/customXml" ds:itemID="{5BEDF8BC-1DC7-4A93-AD56-230925F84D2C}">
+<ds:datastoreItem xmlns:ds="http://schemas.openxmlformats.org/officeDocument/2006/customXml" ds:itemID="{57B7B447-BF75-49F0-BD48-D15FB98FD5E0}">
   <ds:schemaRefs>
     <ds:schemaRef ds:uri="http://schemas.openxmlformats.org/officeDocument/2006/bibliography"/>
   </ds:schemaRefs>

</xml_diff>

<commit_message>
Wrote in user actions -> our responses for core mechanics
</commit_message>
<xml_diff>
--- a/DevDocs/Design Doc.docx
+++ b/DevDocs/Design Doc.docx
@@ -44,12 +44,12 @@
         </w:p>
         <w:p>
           <w:pPr>
-            <w:pStyle w:val="TOC2"/>
+            <w:pStyle w:val="TOC1"/>
             <w:tabs>
               <w:tab w:val="right" w:leader="dot" w:pos="9350"/>
             </w:tabs>
             <w:rPr>
-              <w:rFonts w:eastAsiaTheme="minorEastAsia"/>
+              <w:rFonts w:cstheme="minorBidi"/>
               <w:noProof/>
             </w:rPr>
           </w:pPr>
@@ -77,7 +77,7 @@
             </w:rPr>
             <w:fldChar w:fldCharType="separate"/>
           </w:r>
-          <w:hyperlink w:anchor="_Toc2557432" w:history="1">
+          <w:hyperlink w:anchor="_Toc2640959" w:history="1">
             <w:r>
               <w:rPr>
                 <w:rStyle w:val="Hyperlink"/>
@@ -104,7 +104,7 @@
                 <w:noProof/>
                 <w:webHidden/>
               </w:rPr>
-              <w:instrText xml:space="preserve"> PAGEREF _Toc2557432 \h </w:instrText>
+              <w:instrText xml:space="preserve"> PAGEREF _Toc2640959 \h </w:instrText>
             </w:r>
             <w:r>
               <w:rPr>
@@ -146,13 +146,13 @@
               <w:noProof/>
             </w:rPr>
           </w:pPr>
-          <w:hyperlink w:anchor="_Toc2557433" w:history="1">
+          <w:hyperlink w:anchor="_Toc2640960" w:history="1">
             <w:r>
               <w:rPr>
                 <w:rStyle w:val="Hyperlink"/>
                 <w:noProof/>
               </w:rPr>
-              <w:t>User Stories</w:t>
+              <w:t>Core Features</w:t>
             </w:r>
             <w:r>
               <w:rPr>
@@ -173,7 +173,7 @@
                 <w:noProof/>
                 <w:webHidden/>
               </w:rPr>
-              <w:instrText xml:space="preserve"> PAGEREF _Toc2557433 \h </w:instrText>
+              <w:instrText xml:space="preserve"> PAGEREF _Toc2640960 \h </w:instrText>
             </w:r>
             <w:r>
               <w:rPr>
@@ -194,6 +194,75 @@
                 <w:webHidden/>
               </w:rPr>
               <w:t>1</w:t>
+            </w:r>
+            <w:r>
+              <w:rPr>
+                <w:noProof/>
+                <w:webHidden/>
+              </w:rPr>
+              <w:fldChar w:fldCharType="end"/>
+            </w:r>
+          </w:hyperlink>
+        </w:p>
+        <w:p>
+          <w:pPr>
+            <w:pStyle w:val="TOC2"/>
+            <w:tabs>
+              <w:tab w:val="right" w:leader="dot" w:pos="9350"/>
+            </w:tabs>
+            <w:rPr>
+              <w:rFonts w:eastAsiaTheme="minorEastAsia"/>
+              <w:noProof/>
+            </w:rPr>
+          </w:pPr>
+          <w:hyperlink w:anchor="_Toc2640961" w:history="1">
+            <w:r>
+              <w:rPr>
+                <w:rStyle w:val="Hyperlink"/>
+                <w:noProof/>
+              </w:rPr>
+              <w:t>Stretch Goals</w:t>
+            </w:r>
+            <w:r>
+              <w:rPr>
+                <w:noProof/>
+                <w:webHidden/>
+              </w:rPr>
+              <w:tab/>
+            </w:r>
+            <w:r>
+              <w:rPr>
+                <w:noProof/>
+                <w:webHidden/>
+              </w:rPr>
+              <w:fldChar w:fldCharType="begin"/>
+            </w:r>
+            <w:r>
+              <w:rPr>
+                <w:noProof/>
+                <w:webHidden/>
+              </w:rPr>
+              <w:instrText xml:space="preserve"> PAGEREF _Toc2640961 \h </w:instrText>
+            </w:r>
+            <w:r>
+              <w:rPr>
+                <w:noProof/>
+                <w:webHidden/>
+              </w:rPr>
+            </w:r>
+            <w:r>
+              <w:rPr>
+                <w:noProof/>
+                <w:webHidden/>
+              </w:rPr>
+              <w:fldChar w:fldCharType="separate"/>
+            </w:r>
+            <w:r>
+              <w:rPr>
+                <w:noProof/>
+                <w:webHidden/>
+              </w:rPr>
+              <w:t>2</w:t>
             </w:r>
             <w:r>
               <w:rPr>
@@ -215,12 +284,81 @@
               <w:noProof/>
             </w:rPr>
           </w:pPr>
-          <w:hyperlink w:anchor="_Toc2557434" w:history="1">
+          <w:hyperlink w:anchor="_Toc2640962" w:history="1">
             <w:r>
               <w:rPr>
                 <w:rStyle w:val="Hyperlink"/>
                 <w:noProof/>
               </w:rPr>
+              <w:t>User Stories</w:t>
+            </w:r>
+            <w:r>
+              <w:rPr>
+                <w:noProof/>
+                <w:webHidden/>
+              </w:rPr>
+              <w:tab/>
+            </w:r>
+            <w:r>
+              <w:rPr>
+                <w:noProof/>
+                <w:webHidden/>
+              </w:rPr>
+              <w:fldChar w:fldCharType="begin"/>
+            </w:r>
+            <w:r>
+              <w:rPr>
+                <w:noProof/>
+                <w:webHidden/>
+              </w:rPr>
+              <w:instrText xml:space="preserve"> PAGEREF _Toc2640962 \h </w:instrText>
+            </w:r>
+            <w:r>
+              <w:rPr>
+                <w:noProof/>
+                <w:webHidden/>
+              </w:rPr>
+            </w:r>
+            <w:r>
+              <w:rPr>
+                <w:noProof/>
+                <w:webHidden/>
+              </w:rPr>
+              <w:fldChar w:fldCharType="separate"/>
+            </w:r>
+            <w:r>
+              <w:rPr>
+                <w:noProof/>
+                <w:webHidden/>
+              </w:rPr>
+              <w:t>2</w:t>
+            </w:r>
+            <w:r>
+              <w:rPr>
+                <w:noProof/>
+                <w:webHidden/>
+              </w:rPr>
+              <w:fldChar w:fldCharType="end"/>
+            </w:r>
+          </w:hyperlink>
+        </w:p>
+        <w:p>
+          <w:pPr>
+            <w:pStyle w:val="TOC1"/>
+            <w:tabs>
+              <w:tab w:val="right" w:leader="dot" w:pos="9350"/>
+            </w:tabs>
+            <w:rPr>
+              <w:rFonts w:cstheme="minorBidi"/>
+              <w:noProof/>
+            </w:rPr>
+          </w:pPr>
+          <w:hyperlink w:anchor="_Toc2640963" w:history="1">
+            <w:r>
+              <w:rPr>
+                <w:rStyle w:val="Hyperlink"/>
+                <w:noProof/>
+              </w:rPr>
               <w:t>Architecture</w:t>
             </w:r>
             <w:r>
@@ -242,7 +380,7 @@
                 <w:noProof/>
                 <w:webHidden/>
               </w:rPr>
-              <w:instrText xml:space="preserve"> PAGEREF _Toc2557434 \h </w:instrText>
+              <w:instrText xml:space="preserve"> PAGEREF _Toc2640963 \h </w:instrText>
             </w:r>
             <w:r>
               <w:rPr>
@@ -262,7 +400,7 @@
                 <w:noProof/>
                 <w:webHidden/>
               </w:rPr>
-              <w:t>2</w:t>
+              <w:t>3</w:t>
             </w:r>
             <w:r>
               <w:rPr>
@@ -284,13 +422,13 @@
               <w:noProof/>
             </w:rPr>
           </w:pPr>
-          <w:hyperlink w:anchor="_Toc2557435" w:history="1">
+          <w:hyperlink w:anchor="_Toc2640964" w:history="1">
             <w:r>
               <w:rPr>
                 <w:rStyle w:val="Hyperlink"/>
                 <w:noProof/>
               </w:rPr>
-              <w:t>Front End</w:t>
+              <w:t>Front End Stack</w:t>
             </w:r>
             <w:r>
               <w:rPr>
@@ -311,7 +449,7 @@
                 <w:noProof/>
                 <w:webHidden/>
               </w:rPr>
-              <w:instrText xml:space="preserve"> PAGEREF _Toc2557435 \h </w:instrText>
+              <w:instrText xml:space="preserve"> PAGEREF _Toc2640964 \h </w:instrText>
             </w:r>
             <w:r>
               <w:rPr>
@@ -331,7 +469,7 @@
                 <w:noProof/>
                 <w:webHidden/>
               </w:rPr>
-              <w:t>2</w:t>
+              <w:t>3</w:t>
             </w:r>
             <w:r>
               <w:rPr>
@@ -353,13 +491,13 @@
               <w:noProof/>
             </w:rPr>
           </w:pPr>
-          <w:hyperlink w:anchor="_Toc2557436" w:history="1">
+          <w:hyperlink w:anchor="_Toc2640965" w:history="1">
             <w:r>
               <w:rPr>
                 <w:rStyle w:val="Hyperlink"/>
                 <w:noProof/>
               </w:rPr>
-              <w:t>Back End</w:t>
+              <w:t>Back End Stack</w:t>
             </w:r>
             <w:r>
               <w:rPr>
@@ -380,7 +518,7 @@
                 <w:noProof/>
                 <w:webHidden/>
               </w:rPr>
-              <w:instrText xml:space="preserve"> PAGEREF _Toc2557436 \h </w:instrText>
+              <w:instrText xml:space="preserve"> PAGEREF _Toc2640965 \h </w:instrText>
             </w:r>
             <w:r>
               <w:rPr>
@@ -400,7 +538,7 @@
                 <w:noProof/>
                 <w:webHidden/>
               </w:rPr>
-              <w:t>2</w:t>
+              <w:t>3</w:t>
             </w:r>
             <w:r>
               <w:rPr>
@@ -435,7 +573,7 @@
           <w:u w:val="single"/>
         </w:rPr>
       </w:pPr>
-      <w:bookmarkStart w:id="0" w:name="_Toc2557432"/>
+      <w:bookmarkStart w:id="0" w:name="_Toc2640959"/>
       <w:r>
         <w:rPr>
           <w:u w:val="single"/>
@@ -463,12 +601,20 @@
           <w:u w:val="single"/>
         </w:rPr>
       </w:pPr>
+      <w:bookmarkStart w:id="1" w:name="_Toc2640960"/>
       <w:r>
         <w:rPr>
           <w:u w:val="single"/>
         </w:rPr>
         <w:t>Core Features</w:t>
       </w:r>
+      <w:bookmarkEnd w:id="1"/>
+    </w:p>
+    <w:p/>
+    <w:p>
+      <w:r>
+        <w:t>Running their written Programs.</w:t>
+      </w:r>
     </w:p>
     <w:p>
       <w:r>
@@ -482,13 +628,7 @@
     </w:p>
     <w:p>
       <w:r>
-        <w:t xml:space="preserve">Creation of </w:t>
-      </w:r>
-      <w:r>
-        <w:t xml:space="preserve">all Visual </w:t>
-      </w:r>
-      <w:r>
-        <w:t>Nodes</w:t>
+        <w:t>Creation of all Visual Nodes</w:t>
       </w:r>
     </w:p>
     <w:p>
@@ -555,21 +695,18 @@
           <w:u w:val="single"/>
         </w:rPr>
       </w:pPr>
+      <w:bookmarkStart w:id="2" w:name="_Toc2640961"/>
       <w:r>
         <w:rPr>
           <w:u w:val="single"/>
         </w:rPr>
         <w:t>Stretch Goals</w:t>
       </w:r>
-    </w:p>
-    <w:p>
-      <w:r>
-        <w:t>Sav</w:t>
-      </w:r>
-      <w:bookmarkStart w:id="1" w:name="_GoBack"/>
-      <w:bookmarkEnd w:id="1"/>
-      <w:r>
-        <w:t>ing Created Programs</w:t>
+      <w:bookmarkEnd w:id="2"/>
+    </w:p>
+    <w:p>
+      <w:r>
+        <w:t>Saving Created Programs</w:t>
       </w:r>
     </w:p>
     <w:p>
@@ -638,14 +775,351 @@
           <w:u w:val="single"/>
         </w:rPr>
       </w:pPr>
-      <w:bookmarkStart w:id="2" w:name="_Toc2557433"/>
+      <w:bookmarkStart w:id="3" w:name="_Toc2640962"/>
       <w:r>
         <w:rPr>
           <w:u w:val="single"/>
         </w:rPr>
         <w:t>User Stories</w:t>
       </w:r>
-      <w:bookmarkEnd w:id="2"/>
+      <w:bookmarkEnd w:id="3"/>
+    </w:p>
+    <w:p/>
+    <w:p>
+      <w:r>
+        <w:rPr>
+          <w:b/>
+        </w:rPr>
+        <w:t xml:space="preserve">Action: </w:t>
+      </w:r>
+      <w:r>
+        <w:t>User creates a new project.</w:t>
+      </w:r>
+    </w:p>
+    <w:p>
+      <w:pPr>
+        <w:rPr>
+          <w:b/>
+        </w:rPr>
+      </w:pPr>
+      <w:r>
+        <w:rPr>
+          <w:b/>
+        </w:rPr>
+        <w:t>//Contemplate if want this extra layer or just functions and all functions see other functions,</w:t>
+      </w:r>
+    </w:p>
+    <w:p>
+      <w:pPr>
+        <w:rPr>
+          <w:b/>
+        </w:rPr>
+      </w:pPr>
+      <w:r>
+        <w:rPr>
+          <w:b/>
+        </w:rPr>
+        <w:t>//not scoped to project, because think about the purpose of application.</w:t>
+      </w:r>
+    </w:p>
+    <w:p>
+      <w:pPr>
+        <w:rPr>
+          <w:b/>
+        </w:rPr>
+      </w:pPr>
+      <w:r>
+        <w:rPr>
+          <w:b/>
+        </w:rPr>
+        <w:t xml:space="preserve">Response: </w:t>
+      </w:r>
+      <w:r>
+        <w:t xml:space="preserve">Project Structure is created, </w:t>
+      </w:r>
+      <w:r>
+        <w:t>has collection of Function nodes, and Global Visual Syntax Nodes.</w:t>
+      </w:r>
+    </w:p>
+    <w:p>
+      <w:r>
+        <w:rPr>
+          <w:b/>
+        </w:rPr>
+        <w:t xml:space="preserve">Action: </w:t>
+      </w:r>
+      <w:r>
+        <w:t>User adds a block node. (Function / Conditional Block)</w:t>
+      </w:r>
+    </w:p>
+    <w:p>
+      <w:pPr>
+        <w:rPr>
+          <w:b/>
+        </w:rPr>
+      </w:pPr>
+      <w:r>
+        <w:rPr>
+          <w:b/>
+        </w:rPr>
+        <w:t>Response:</w:t>
+      </w:r>
+    </w:p>
+    <w:p>
+      <w:r>
+        <w:t>Function Visual Block Node is created, a composite of Visual Nodes.</w:t>
+      </w:r>
+    </w:p>
+    <w:p>
+      <w:r>
+        <w:t>Local tree of variables created.</w:t>
+      </w:r>
+    </w:p>
+    <w:p>
+      <w:r>
+        <w:t xml:space="preserve">See variables in outer scope. </w:t>
+      </w:r>
+      <w:proofErr w:type="gramStart"/>
+      <w:r>
+        <w:t>(</w:t>
+      </w:r>
+      <w:proofErr w:type="gramEnd"/>
+      <w:r>
+        <w:t>By going up the tree)</w:t>
+      </w:r>
+    </w:p>
+    <w:p>
+      <w:r>
+        <w:rPr>
+          <w:b/>
+        </w:rPr>
+        <w:t>Action</w:t>
+      </w:r>
+      <w:r>
+        <w:rPr>
+          <w:b/>
+        </w:rPr>
+        <w:t xml:space="preserve">: </w:t>
+      </w:r>
+      <w:r>
+        <w:t>User adds an Operation Node. (Arithmetic, Comparison, Assignment)</w:t>
+      </w:r>
+    </w:p>
+    <w:p>
+      <w:r>
+        <w:rPr>
+          <w:b/>
+        </w:rPr>
+        <w:t xml:space="preserve">Response: </w:t>
+      </w:r>
+      <w:r>
+        <w:t>These are attached to Leaf Nodes attached to direct parent composite node, Leaf Nodes are linked list of non</w:t>
+      </w:r>
+      <w:r>
+        <w:t>-c</w:t>
+      </w:r>
+      <w:r>
+        <w:t>omposite / Block nodes.</w:t>
+      </w:r>
+    </w:p>
+    <w:p>
+      <w:pPr>
+        <w:rPr>
+          <w:b/>
+        </w:rPr>
+      </w:pPr>
+    </w:p>
+    <w:p>
+      <w:r>
+        <w:rPr>
+          <w:b/>
+        </w:rPr>
+        <w:t xml:space="preserve">Action: </w:t>
+      </w:r>
+      <w:r>
+        <w:t>User runs the program.</w:t>
+      </w:r>
+    </w:p>
+    <w:p>
+      <w:pPr>
+        <w:rPr>
+          <w:b/>
+        </w:rPr>
+      </w:pPr>
+      <w:r>
+        <w:rPr>
+          <w:b/>
+        </w:rPr>
+        <w:t>Response:</w:t>
+      </w:r>
+    </w:p>
+    <w:p>
+      <w:pPr>
+        <w:rPr>
+          <w:b/>
+          <w:i/>
+        </w:rPr>
+      </w:pPr>
+      <w:r>
+        <w:rPr>
+          <w:b/>
+          <w:i/>
+        </w:rPr>
+        <w:t>Completing this process with base block and syntax nodes priority 1, functions and projects later.</w:t>
+      </w:r>
+      <w:bookmarkStart w:id="4" w:name="_GoBack"/>
+      <w:bookmarkEnd w:id="4"/>
+    </w:p>
+    <w:p>
+      <w:r>
+        <w:lastRenderedPageBreak/>
+        <w:t xml:space="preserve">The composite Visual Nodes </w:t>
+      </w:r>
+      <w:r>
+        <w:t>enters two phases</w:t>
+      </w:r>
+      <w:r>
+        <w:t xml:space="preserve"> in separate thread.</w:t>
+      </w:r>
+    </w:p>
+    <w:p>
+      <w:pPr>
+        <w:rPr>
+          <w:b/>
+        </w:rPr>
+      </w:pPr>
+      <w:r>
+        <w:rPr>
+          <w:b/>
+        </w:rPr>
+        <w:t>Visual Execution Phase</w:t>
+      </w:r>
+    </w:p>
+    <w:p>
+      <w:r>
+        <w:t>Starting off as a background process, it waits for signal from Compilation Phase that there is enough to begin executing.</w:t>
+      </w:r>
+    </w:p>
+    <w:p>
+      <w:r>
+        <w:t>When Signal is sent, it begins executing the compiled code and displaying corresponding Visuals.</w:t>
+      </w:r>
+    </w:p>
+    <w:p/>
+    <w:p>
+      <w:pPr>
+        <w:rPr>
+          <w:b/>
+        </w:rPr>
+      </w:pPr>
+      <w:r>
+        <w:rPr>
+          <w:b/>
+        </w:rPr>
+        <w:t>Compilation Phase</w:t>
+      </w:r>
+    </w:p>
+    <w:p>
+      <w:r>
+        <w:t xml:space="preserve">Another background process with higher priority </w:t>
+      </w:r>
+      <w:proofErr w:type="spellStart"/>
+      <w:r>
+        <w:t>then</w:t>
+      </w:r>
+      <w:proofErr w:type="spellEnd"/>
+      <w:r>
+        <w:t xml:space="preserve"> Visual Execution Phase.</w:t>
+      </w:r>
+    </w:p>
+    <w:p>
+      <w:r>
+        <w:t>This compiles the Visual Nodes into respective Syntax Nodes, by climbing down the composite tree, and processing Visual Nodes, then Decorating to be Executable Visual Nodes.</w:t>
+      </w:r>
+    </w:p>
+    <w:p>
+      <w:r>
+        <w:t>As blocks finish compiling signals are sent to Visual Execution Phase, so that these can happen in parallel.</w:t>
+      </w:r>
+    </w:p>
+    <w:p>
+      <w:r>
+        <w:t xml:space="preserve">Above might be stretch </w:t>
+      </w:r>
+      <w:proofErr w:type="gramStart"/>
+      <w:r>
+        <w:t>goal, and</w:t>
+      </w:r>
+      <w:proofErr w:type="gramEnd"/>
+      <w:r>
+        <w:t xml:space="preserve"> will instead just send signal when Compilation Phase is done.</w:t>
+      </w:r>
+    </w:p>
+    <w:p>
+      <w:r>
+        <w:rPr>
+          <w:b/>
+        </w:rPr>
+        <w:t xml:space="preserve">User Action: </w:t>
+      </w:r>
+      <w:r>
+        <w:t>Switch Between functions</w:t>
+      </w:r>
+    </w:p>
+    <w:p>
+      <w:r>
+        <w:rPr>
+          <w:b/>
+        </w:rPr>
+        <w:t xml:space="preserve">Response: </w:t>
+      </w:r>
+      <w:r>
+        <w:t>Process swipe left or right, display corresponding function by going through Linked List / Array of Function Nodes.</w:t>
+      </w:r>
+    </w:p>
+    <w:p/>
+    <w:p>
+      <w:r>
+        <w:rPr>
+          <w:b/>
+        </w:rPr>
+        <w:t>//To Think about, function calls.</w:t>
+      </w:r>
+    </w:p>
+    <w:p>
+      <w:pPr>
+        <w:rPr>
+          <w:b/>
+        </w:rPr>
+      </w:pPr>
+    </w:p>
+    <w:p>
+      <w:pPr>
+        <w:rPr>
+          <w:b/>
+        </w:rPr>
+      </w:pPr>
+    </w:p>
+    <w:p>
+      <w:pPr>
+        <w:rPr>
+          <w:b/>
+        </w:rPr>
+      </w:pPr>
+    </w:p>
+    <w:p>
+      <w:pPr>
+        <w:rPr>
+          <w:b/>
+        </w:rPr>
+      </w:pPr>
+    </w:p>
+    <w:p>
+      <w:pPr>
+        <w:rPr>
+          <w:b/>
+        </w:rPr>
+      </w:pPr>
     </w:p>
     <w:p/>
     <w:p/>
@@ -662,7 +1136,6 @@
     <w:p/>
     <w:p/>
     <w:p/>
-    <w:p/>
     <w:p>
       <w:pPr>
         <w:pStyle w:val="Heading1"/>
@@ -670,28 +1143,24 @@
           <w:u w:val="single"/>
         </w:rPr>
       </w:pPr>
-      <w:bookmarkStart w:id="3" w:name="_Toc2557434"/>
+      <w:bookmarkStart w:id="5" w:name="_Toc2640963"/>
       <w:r>
         <w:rPr>
           <w:u w:val="single"/>
         </w:rPr>
-        <w:lastRenderedPageBreak/>
         <w:t>Architecture</w:t>
       </w:r>
-      <w:bookmarkEnd w:id="3"/>
+      <w:bookmarkEnd w:id="5"/>
     </w:p>
     <w:p>
       <w:pPr>
         <w:pStyle w:val="Heading3"/>
       </w:pPr>
-      <w:bookmarkStart w:id="4" w:name="_Toc2557435"/>
-      <w:r>
-        <w:t>Front End</w:t>
-      </w:r>
-      <w:bookmarkEnd w:id="4"/>
-      <w:r>
-        <w:t xml:space="preserve"> Stack</w:t>
-      </w:r>
+      <w:bookmarkStart w:id="6" w:name="_Toc2640964"/>
+      <w:r>
+        <w:t>Front End Stack</w:t>
+      </w:r>
+      <w:bookmarkEnd w:id="6"/>
     </w:p>
     <w:p>
       <w:r>
@@ -712,14 +1181,11 @@
       <w:pPr>
         <w:pStyle w:val="Heading3"/>
       </w:pPr>
-      <w:bookmarkStart w:id="5" w:name="_Toc2557436"/>
-      <w:r>
-        <w:t>Back End</w:t>
-      </w:r>
-      <w:bookmarkEnd w:id="5"/>
-      <w:r>
-        <w:t xml:space="preserve"> Stack</w:t>
-      </w:r>
+      <w:bookmarkStart w:id="7" w:name="_Toc2640965"/>
+      <w:r>
+        <w:t>Back End Stack</w:t>
+      </w:r>
+      <w:bookmarkEnd w:id="7"/>
     </w:p>
     <w:p>
       <w:r>
@@ -1893,7 +2359,7 @@
 </file>
 
 <file path=customXml/itemProps1.xml><?xml version="1.0" encoding="utf-8"?>
-<ds:datastoreItem xmlns:ds="http://schemas.openxmlformats.org/officeDocument/2006/customXml" ds:itemID="{57B7B447-BF75-49F0-BD48-D15FB98FD5E0}">
+<ds:datastoreItem xmlns:ds="http://schemas.openxmlformats.org/officeDocument/2006/customXml" ds:itemID="{7D7E812F-2FE6-4AB1-9F7D-D804695E8A17}">
   <ds:schemaRefs>
     <ds:schemaRef ds:uri="http://schemas.openxmlformats.org/officeDocument/2006/bibliography"/>
   </ds:schemaRefs>

</xml_diff>